<commit_message>
Created Personel diagram and added it to the word
</commit_message>
<xml_diff>
--- a/Docs/Project Manager/Διοίκηση Έργου.docx
+++ b/Docs/Project Manager/Διοίκηση Έργου.docx
@@ -1340,77 +1340,6 @@
           <w:szCs w:val="24"/>
         </w:rPr>
       </w:pPr>
-    </w:p>
-    <w:p>
-      <w:pPr>
-        <w:jc w:val="center"/>
-        <w:rPr>
-          <w:rFonts w:ascii="Times New Roman" w:hAnsi="Times New Roman" w:cs="Times New Roman"/>
-          <w:sz w:val="24"/>
-          <w:szCs w:val="24"/>
-        </w:rPr>
-      </w:pPr>
-    </w:p>
-    <w:p>
-      <w:pPr>
-        <w:jc w:val="center"/>
-        <w:rPr>
-          <w:rFonts w:ascii="Times New Roman" w:hAnsi="Times New Roman" w:cs="Times New Roman"/>
-          <w:sz w:val="24"/>
-          <w:szCs w:val="24"/>
-        </w:rPr>
-      </w:pPr>
-    </w:p>
-    <w:p>
-      <w:pPr>
-        <w:jc w:val="center"/>
-        <w:rPr>
-          <w:rFonts w:ascii="Times New Roman" w:hAnsi="Times New Roman" w:cs="Times New Roman"/>
-          <w:b/>
-          <w:sz w:val="24"/>
-          <w:szCs w:val="24"/>
-        </w:rPr>
-      </w:pPr>
-      <w:r>
-        <w:rPr>
-          <w:rFonts w:ascii="Times New Roman" w:hAnsi="Times New Roman" w:cs="Times New Roman"/>
-          <w:b/>
-          <w:sz w:val="24"/>
-          <w:szCs w:val="24"/>
-        </w:rPr>
-        <w:t xml:space="preserve">Διάγραμμα </w:t>
-      </w:r>
-      <w:r>
-        <w:rPr>
-          <w:rFonts w:ascii="Times New Roman" w:hAnsi="Times New Roman" w:cs="Times New Roman"/>
-          <w:b/>
-          <w:sz w:val="24"/>
-          <w:szCs w:val="24"/>
-          <w:lang w:val="en-US"/>
-        </w:rPr>
-        <w:t>PERT</w:t>
-      </w:r>
-    </w:p>
-    <w:p>
-      <w:pPr>
-        <w:jc w:val="center"/>
-        <w:rPr>
-          <w:rFonts w:ascii="Times New Roman" w:hAnsi="Times New Roman" w:cs="Times New Roman"/>
-          <w:b/>
-          <w:sz w:val="24"/>
-          <w:szCs w:val="24"/>
-        </w:rPr>
-      </w:pPr>
-    </w:p>
-    <w:p>
-      <w:pPr>
-        <w:jc w:val="center"/>
-        <w:rPr>
-          <w:rFonts w:ascii="Times New Roman" w:hAnsi="Times New Roman" w:cs="Times New Roman"/>
-          <w:sz w:val="24"/>
-          <w:szCs w:val="24"/>
-        </w:rPr>
-      </w:pPr>
       <w:r>
         <w:rPr>
           <w:rFonts w:ascii="Times New Roman" w:hAnsi="Times New Roman" w:cs="Times New Roman"/>
@@ -1437,8 +1366,8 @@
             <v:path o:extrusionok="f" gradientshapeok="t" o:connecttype="rect"/>
             <o:lock v:ext="edit" aspectratio="t"/>
           </v:shapetype>
-          <v:shape id="_x0000_i1025" type="#_x0000_t75" style="width:518pt;height:148pt">
-            <v:imagedata r:id="rId8" o:title="initial PERT chart"/>
+          <v:shape id="_x0000_i1027" type="#_x0000_t75" style="width:487pt;height:182pt">
+            <v:imagedata r:id="rId8" o:title="Personel Diagram"/>
           </v:shape>
         </w:pict>
       </w:r>
@@ -1448,7 +1377,6 @@
         <w:jc w:val="center"/>
         <w:rPr>
           <w:rFonts w:ascii="Times New Roman" w:hAnsi="Times New Roman" w:cs="Times New Roman"/>
-          <w:b/>
           <w:sz w:val="24"/>
           <w:szCs w:val="24"/>
         </w:rPr>
@@ -1456,96 +1384,170 @@
     </w:p>
     <w:p>
       <w:pPr>
-        <w:rPr>
-          <w:rFonts w:ascii="Times New Roman" w:hAnsi="Times New Roman" w:cs="Times New Roman"/>
-          <w:sz w:val="24"/>
-          <w:szCs w:val="24"/>
-        </w:rPr>
-      </w:pPr>
-      <w:r>
-        <w:rPr>
-          <w:rFonts w:ascii="Times New Roman" w:hAnsi="Times New Roman" w:cs="Times New Roman"/>
-          <w:sz w:val="24"/>
-          <w:szCs w:val="24"/>
-        </w:rPr>
-        <w:t xml:space="preserve">Το έργο το χωρίζουμε σε 5 υποέργα τα οποία θα τα αναλύσουμε αμέσως. Πρώτα όμως να δούμε πως χωρίζεται το έργο σε υποέργο και γιατί. Καταρχάς, χωρίζουμε το πρόγραμμα σε λειτουργικότητες οι οποίες μπορούν να δουλέψουν ανεξάρτητα. Έτσι, μετά από κάθε </w:t>
-      </w:r>
-      <w:r>
-        <w:rPr>
-          <w:rFonts w:ascii="Times New Roman" w:hAnsi="Times New Roman" w:cs="Times New Roman"/>
-          <w:sz w:val="24"/>
-          <w:szCs w:val="24"/>
-          <w:lang w:val="en-US"/>
-        </w:rPr>
-        <w:t>Sprint</w:t>
-      </w:r>
-      <w:r>
-        <w:rPr>
-          <w:rFonts w:ascii="Times New Roman" w:hAnsi="Times New Roman" w:cs="Times New Roman"/>
-          <w:sz w:val="24"/>
-          <w:szCs w:val="24"/>
-        </w:rPr>
-        <w:t xml:space="preserve"> </w:t>
-      </w:r>
-      <w:r>
-        <w:rPr>
-          <w:rFonts w:ascii="Times New Roman" w:hAnsi="Times New Roman" w:cs="Times New Roman"/>
-          <w:sz w:val="24"/>
-          <w:szCs w:val="24"/>
-        </w:rPr>
-        <w:t xml:space="preserve">μπορούμε να έχουμε ένα λειτουργικό κομμάτι το οποίο είναι έτοιμο να δουλέψει. Το πρώτο κομμάτι είναι η οθόνη σύνδεσης. Μόλις δημιουργηθεί αυτή θα μπορεί κάθε χρήστης να συνδέεται στην υπόλοιπη εφαρμογή. Ένα άλλο κομμάτι είναι η </w:t>
-      </w:r>
-      <w:r>
-        <w:rPr>
-          <w:rFonts w:ascii="Times New Roman" w:hAnsi="Times New Roman" w:cs="Times New Roman"/>
-          <w:sz w:val="24"/>
-          <w:szCs w:val="24"/>
-        </w:rPr>
-        <w:t>διαχείριση</w:t>
-      </w:r>
-      <w:r>
-        <w:rPr>
-          <w:rFonts w:ascii="Times New Roman" w:hAnsi="Times New Roman" w:cs="Times New Roman"/>
-          <w:sz w:val="24"/>
-          <w:szCs w:val="24"/>
-        </w:rPr>
-        <w:t xml:space="preserve"> του αποθέματος. Ένα άλλο κομμάτι είναι η </w:t>
-      </w:r>
-      <w:r>
-        <w:rPr>
-          <w:rFonts w:ascii="Times New Roman" w:hAnsi="Times New Roman" w:cs="Times New Roman"/>
-          <w:sz w:val="24"/>
-          <w:szCs w:val="24"/>
-        </w:rPr>
-        <w:t>διαχείριση</w:t>
-      </w:r>
-      <w:r>
-        <w:rPr>
-          <w:rFonts w:ascii="Times New Roman" w:hAnsi="Times New Roman" w:cs="Times New Roman"/>
-          <w:sz w:val="24"/>
-          <w:szCs w:val="24"/>
-        </w:rPr>
-        <w:t xml:space="preserve"> παραγγελιών και τέλος έχουμε την </w:t>
-      </w:r>
-      <w:r>
-        <w:rPr>
-          <w:rFonts w:ascii="Times New Roman" w:hAnsi="Times New Roman" w:cs="Times New Roman"/>
-          <w:sz w:val="24"/>
-          <w:szCs w:val="24"/>
-        </w:rPr>
-        <w:t>διαχείριση</w:t>
-      </w:r>
-      <w:r>
-        <w:rPr>
-          <w:rFonts w:ascii="Times New Roman" w:hAnsi="Times New Roman" w:cs="Times New Roman"/>
-          <w:sz w:val="24"/>
-          <w:szCs w:val="24"/>
-        </w:rPr>
-        <w:t xml:space="preserve"> τιμολογίων παραγγελιών.</w:t>
+        <w:jc w:val="center"/>
+        <w:rPr>
+          <w:rFonts w:ascii="Times New Roman" w:hAnsi="Times New Roman" w:cs="Times New Roman"/>
+          <w:b/>
+          <w:sz w:val="24"/>
+          <w:szCs w:val="24"/>
+        </w:rPr>
+      </w:pPr>
+      <w:r>
+        <w:rPr>
+          <w:rFonts w:ascii="Times New Roman" w:hAnsi="Times New Roman" w:cs="Times New Roman"/>
+          <w:b/>
+          <w:sz w:val="24"/>
+          <w:szCs w:val="24"/>
+        </w:rPr>
+        <w:t xml:space="preserve">Διάγραμμα </w:t>
+      </w:r>
+      <w:r>
+        <w:rPr>
+          <w:rFonts w:ascii="Times New Roman" w:hAnsi="Times New Roman" w:cs="Times New Roman"/>
+          <w:b/>
+          <w:sz w:val="24"/>
+          <w:szCs w:val="24"/>
+          <w:lang w:val="en-US"/>
+        </w:rPr>
+        <w:t>PERT</w:t>
       </w:r>
     </w:p>
     <w:p>
       <w:pPr>
+        <w:jc w:val="center"/>
+        <w:rPr>
+          <w:rFonts w:ascii="Times New Roman" w:hAnsi="Times New Roman" w:cs="Times New Roman"/>
+          <w:b/>
+          <w:sz w:val="24"/>
+          <w:szCs w:val="24"/>
+        </w:rPr>
+      </w:pPr>
+    </w:p>
+    <w:p>
+      <w:pPr>
+        <w:jc w:val="center"/>
+        <w:rPr>
+          <w:rFonts w:ascii="Times New Roman" w:hAnsi="Times New Roman" w:cs="Times New Roman"/>
+          <w:sz w:val="24"/>
+          <w:szCs w:val="24"/>
+        </w:rPr>
+      </w:pPr>
+      <w:r>
+        <w:rPr>
+          <w:rFonts w:ascii="Times New Roman" w:hAnsi="Times New Roman" w:cs="Times New Roman"/>
+          <w:sz w:val="24"/>
+          <w:szCs w:val="24"/>
+        </w:rPr>
+        <w:pict>
+          <v:shape id="_x0000_i1025" type="#_x0000_t75" style="width:518pt;height:148pt">
+            <v:imagedata r:id="rId9" o:title="initial PERT chart"/>
+          </v:shape>
+        </w:pict>
+      </w:r>
+    </w:p>
+    <w:p>
+      <w:pPr>
+        <w:jc w:val="center"/>
+        <w:rPr>
+          <w:rFonts w:ascii="Times New Roman" w:hAnsi="Times New Roman" w:cs="Times New Roman"/>
+          <w:b/>
+          <w:sz w:val="24"/>
+          <w:szCs w:val="24"/>
+        </w:rPr>
+      </w:pPr>
+    </w:p>
+    <w:p>
+      <w:pPr>
+        <w:rPr>
+          <w:rFonts w:ascii="Times New Roman" w:hAnsi="Times New Roman" w:cs="Times New Roman"/>
+          <w:sz w:val="24"/>
+          <w:szCs w:val="24"/>
+        </w:rPr>
+      </w:pPr>
+      <w:r>
+        <w:rPr>
+          <w:rFonts w:ascii="Times New Roman" w:hAnsi="Times New Roman" w:cs="Times New Roman"/>
+          <w:sz w:val="24"/>
+          <w:szCs w:val="24"/>
+        </w:rPr>
+        <w:t xml:space="preserve">Το έργο το χωρίζουμε σε 5 υποέργα τα οποία θα τα αναλύσουμε αμέσως. Πρώτα όμως να δούμε πως χωρίζεται το έργο σε υποέργο και γιατί. Καταρχάς, χωρίζουμε το πρόγραμμα σε λειτουργικότητες οι οποίες μπορούν να δουλέψουν ανεξάρτητα. Έτσι, μετά από κάθε </w:t>
+      </w:r>
+      <w:r>
+        <w:rPr>
+          <w:rFonts w:ascii="Times New Roman" w:hAnsi="Times New Roman" w:cs="Times New Roman"/>
+          <w:sz w:val="24"/>
+          <w:szCs w:val="24"/>
+          <w:lang w:val="en-US"/>
+        </w:rPr>
+        <w:t>Sprint</w:t>
+      </w:r>
+      <w:r>
+        <w:rPr>
+          <w:rFonts w:ascii="Times New Roman" w:hAnsi="Times New Roman" w:cs="Times New Roman"/>
+          <w:sz w:val="24"/>
+          <w:szCs w:val="24"/>
+        </w:rPr>
+        <w:t xml:space="preserve"> </w:t>
+      </w:r>
+      <w:r>
+        <w:rPr>
+          <w:rFonts w:ascii="Times New Roman" w:hAnsi="Times New Roman" w:cs="Times New Roman"/>
+          <w:sz w:val="24"/>
+          <w:szCs w:val="24"/>
+        </w:rPr>
+        <w:t xml:space="preserve">μπορούμε να έχουμε ένα λειτουργικό κομμάτι το οποίο είναι έτοιμο να δουλέψει. Το πρώτο κομμάτι είναι η οθόνη σύνδεσης. Μόλις δημιουργηθεί αυτή θα μπορεί κάθε χρήστης να συνδέεται στην υπόλοιπη εφαρμογή. Ένα άλλο κομμάτι είναι η </w:t>
+      </w:r>
+      <w:r>
+        <w:rPr>
+          <w:rFonts w:ascii="Times New Roman" w:hAnsi="Times New Roman" w:cs="Times New Roman"/>
+          <w:sz w:val="24"/>
+          <w:szCs w:val="24"/>
+        </w:rPr>
+        <w:t>διαχείριση</w:t>
+      </w:r>
+      <w:r>
+        <w:rPr>
+          <w:rFonts w:ascii="Times New Roman" w:hAnsi="Times New Roman" w:cs="Times New Roman"/>
+          <w:sz w:val="24"/>
+          <w:szCs w:val="24"/>
+        </w:rPr>
+        <w:t xml:space="preserve"> του αποθέματος. Ένα άλλο κομμάτι είναι η </w:t>
+      </w:r>
+      <w:r>
+        <w:rPr>
+          <w:rFonts w:ascii="Times New Roman" w:hAnsi="Times New Roman" w:cs="Times New Roman"/>
+          <w:sz w:val="24"/>
+          <w:szCs w:val="24"/>
+        </w:rPr>
+        <w:t>διαχείριση</w:t>
+      </w:r>
+      <w:r>
+        <w:rPr>
+          <w:rFonts w:ascii="Times New Roman" w:hAnsi="Times New Roman" w:cs="Times New Roman"/>
+          <w:sz w:val="24"/>
+          <w:szCs w:val="24"/>
+        </w:rPr>
+        <w:t xml:space="preserve"> παραγγελιών και τέλος έχουμε την </w:t>
+      </w:r>
+      <w:r>
+        <w:rPr>
+          <w:rFonts w:ascii="Times New Roman" w:hAnsi="Times New Roman" w:cs="Times New Roman"/>
+          <w:sz w:val="24"/>
+          <w:szCs w:val="24"/>
+        </w:rPr>
+        <w:t>διαχείριση</w:t>
+      </w:r>
+      <w:r>
+        <w:rPr>
+          <w:rFonts w:ascii="Times New Roman" w:hAnsi="Times New Roman" w:cs="Times New Roman"/>
+          <w:sz w:val="24"/>
+          <w:szCs w:val="24"/>
+        </w:rPr>
+        <w:t xml:space="preserve"> τιμολογίων παραγγελιών.</w:t>
+      </w:r>
+    </w:p>
+    <w:p>
+      <w:pPr>
         <w:rPr>
           <w:rFonts w:ascii="Times New Roman" w:hAnsi="Times New Roman" w:cs="Times New Roman"/>
           <w:sz w:val="24"/>
@@ -1560,6 +1562,7 @@
           <w:szCs w:val="24"/>
           <w:lang w:eastAsia="el-GR"/>
         </w:rPr>
+        <w:lastRenderedPageBreak/>
         <w:pict>
           <v:shapetype id="_x0000_t32" coordsize="21600,21600" o:spt="32" o:oned="t" path="m,l21600,21600e" filled="f">
             <v:path arrowok="t" fillok="f" o:connecttype="none"/>
@@ -1733,16 +1736,7 @@
           <w:sz w:val="24"/>
           <w:szCs w:val="24"/>
         </w:rPr>
-        <w:t xml:space="preserve">45 λεπτών για παρουσίαση στους πελάτες το τελικό </w:t>
-      </w:r>
-      <w:r>
-        <w:rPr>
-          <w:rFonts w:ascii="Times New Roman" w:hAnsi="Times New Roman" w:cs="Times New Roman"/>
-          <w:sz w:val="24"/>
-          <w:szCs w:val="24"/>
-        </w:rPr>
-        <w:lastRenderedPageBreak/>
-        <w:t xml:space="preserve">αποτέλεσμα του τρέχοντος </w:t>
+        <w:t xml:space="preserve">45 λεπτών για παρουσίαση στους πελάτες το τελικό αποτέλεσμα του τρέχοντος </w:t>
       </w:r>
       <w:r>
         <w:rPr>
@@ -3112,6 +3106,7 @@
                 <w:sz w:val="24"/>
                 <w:szCs w:val="24"/>
               </w:rPr>
+              <w:lastRenderedPageBreak/>
               <w:t>Τ4</w:t>
             </w:r>
           </w:p>
@@ -3427,10 +3422,9 @@
           <w:sz w:val="24"/>
           <w:szCs w:val="24"/>
         </w:rPr>
-        <w:lastRenderedPageBreak/>
         <w:pict>
           <v:shape id="_x0000_i1026" type="#_x0000_t75" style="width:523.5pt;height:53pt">
-            <v:imagedata r:id="rId9" o:title="Initial Gantt chart"/>
+            <v:imagedata r:id="rId10" o:title="Initial Gantt chart"/>
           </v:shape>
         </w:pict>
       </w:r>
@@ -4862,7 +4856,17 @@
           <w:szCs w:val="24"/>
           <w:lang w:val="en-US"/>
         </w:rPr>
-        <w:t xml:space="preserve"> ο Product Owner.</w:t>
+        <w:t xml:space="preserve"> ο </w:t>
+      </w:r>
+      <w:r>
+        <w:rPr>
+          <w:rFonts w:ascii="Times New Roman" w:hAnsi="Times New Roman" w:cs="Times New Roman"/>
+          <w:sz w:val="24"/>
+          <w:szCs w:val="24"/>
+          <w:lang w:val="en-US"/>
+        </w:rPr>
+        <w:lastRenderedPageBreak/>
+        <w:t>Product Owner.</w:t>
       </w:r>
       <w:r>
         <w:rPr>
@@ -4938,16 +4942,7 @@
           <w:sz w:val="24"/>
           <w:szCs w:val="24"/>
         </w:rPr>
-        <w:t xml:space="preserve"> Μόλις υλοποιηθεί και ελεγχτεί ο τελικός κώδικας, θα συνενωθεί με το υπόλοιπο πρόγραμμα αν υπάρχει, με αποτέλεσμα να έχουμε μία «νέα» λειτουργική </w:t>
-      </w:r>
-      <w:r>
-        <w:rPr>
-          <w:rFonts w:ascii="Times New Roman" w:hAnsi="Times New Roman" w:cs="Times New Roman"/>
-          <w:sz w:val="24"/>
-          <w:szCs w:val="24"/>
-        </w:rPr>
-        <w:lastRenderedPageBreak/>
-        <w:t>έκδοση του λογισμικού.</w:t>
+        <w:t xml:space="preserve"> Μόλις υλοποιηθεί και ελεγχτεί ο τελικός κώδικας, θα συνενωθεί με το υπόλοιπο πρόγραμμα αν υπάρχει, με αποτέλεσμα να έχουμε μία «νέα» λειτουργική έκδοση του λογισμικού.</w:t>
       </w:r>
       <w:r>
         <w:rPr>
@@ -5234,7 +5229,7 @@
         </w:rPr>
         <w:t xml:space="preserve">SCRUM: </w:t>
       </w:r>
-      <w:hyperlink r:id="rId10" w:history="1">
+      <w:hyperlink r:id="rId11" w:history="1">
         <w:r>
           <w:rPr>
             <w:rStyle w:val="-"/>
@@ -6731,7 +6726,7 @@
 </file>
 
 <file path=customXml/itemProps1.xml><?xml version="1.0" encoding="utf-8"?>
-<ds:datastoreItem xmlns:ds="http://schemas.openxmlformats.org/officeDocument/2006/customXml" ds:itemID="{B407DBD4-AAF0-43B0-9047-063AC9BEC1D0}">
+<ds:datastoreItem xmlns:ds="http://schemas.openxmlformats.org/officeDocument/2006/customXml" ds:itemID="{DCE18ABD-D94E-40EE-ABC5-F88EE8F8B267}">
   <ds:schemaRefs>
     <ds:schemaRef ds:uri="http://schemas.openxmlformats.org/officeDocument/2006/bibliography"/>
   </ds:schemaRefs>

</xml_diff>